<commit_message>
update CSCI 3 Activity 1
</commit_message>
<xml_diff>
--- a/CSCI I, II, III/CSCI 3/Activities/Activity1/Lec1_Activity1new.docx
+++ b/CSCI I, II, III/CSCI 3/Activities/Activity1/Lec1_Activity1new.docx
@@ -186,6 +186,512 @@
           <w:szCs w:val="24"/>
         </w:rPr>
       </w:pPr>
+      <w:r>
+        <w:rPr>
+          <w:sz w:val="24"/>
+          <w:szCs w:val="24"/>
+        </w:rPr>
+        <w:t xml:space="preserve">Class </w:t>
+      </w:r>
+      <w:proofErr w:type="spellStart"/>
+      <w:r>
+        <w:rPr>
+          <w:sz w:val="24"/>
+          <w:szCs w:val="24"/>
+        </w:rPr>
+        <w:t>GenericGeo</w:t>
+      </w:r>
+      <w:proofErr w:type="spellEnd"/>
+      <w:r>
+        <w:rPr>
+          <w:sz w:val="24"/>
+          <w:szCs w:val="24"/>
+        </w:rPr>
+        <w:t xml:space="preserve"> extends Progression&lt;K</w:t>
+      </w:r>
+      <w:proofErr w:type="gramStart"/>
+      <w:r>
+        <w:rPr>
+          <w:sz w:val="24"/>
+          <w:szCs w:val="24"/>
+        </w:rPr>
+        <w:t>&gt;{</w:t>
+      </w:r>
+      <w:proofErr w:type="gramEnd"/>
+    </w:p>
+    <w:p>
+      <w:pPr>
+        <w:pStyle w:val="p1"/>
+        <w:rPr>
+          <w:sz w:val="24"/>
+          <w:szCs w:val="24"/>
+        </w:rPr>
+      </w:pPr>
+      <w:r>
+        <w:rPr>
+          <w:sz w:val="24"/>
+          <w:szCs w:val="24"/>
+        </w:rPr>
+        <w:tab/>
+        <w:t>Protected k r;</w:t>
+      </w:r>
+    </w:p>
+    <w:p>
+      <w:pPr>
+        <w:pStyle w:val="p1"/>
+        <w:rPr>
+          <w:sz w:val="24"/>
+          <w:szCs w:val="24"/>
+        </w:rPr>
+      </w:pPr>
+    </w:p>
+    <w:p>
+      <w:pPr>
+        <w:pStyle w:val="p1"/>
+        <w:rPr>
+          <w:sz w:val="24"/>
+          <w:szCs w:val="24"/>
+        </w:rPr>
+      </w:pPr>
+      <w:r>
+        <w:rPr>
+          <w:sz w:val="24"/>
+          <w:szCs w:val="24"/>
+        </w:rPr>
+        <w:tab/>
+      </w:r>
+      <w:proofErr w:type="spellStart"/>
+      <w:proofErr w:type="gramStart"/>
+      <w:r>
+        <w:rPr>
+          <w:sz w:val="24"/>
+          <w:szCs w:val="24"/>
+        </w:rPr>
+        <w:t>GenericGeo</w:t>
+      </w:r>
+      <w:proofErr w:type="spellEnd"/>
+      <w:r>
+        <w:rPr>
+          <w:sz w:val="24"/>
+          <w:szCs w:val="24"/>
+        </w:rPr>
+        <w:t>(</w:t>
+      </w:r>
+      <w:proofErr w:type="gramEnd"/>
+      <w:r>
+        <w:rPr>
+          <w:sz w:val="24"/>
+          <w:szCs w:val="24"/>
+        </w:rPr>
+        <w:t>){</w:t>
+      </w:r>
+    </w:p>
+    <w:p>
+      <w:pPr>
+        <w:pStyle w:val="p1"/>
+        <w:rPr>
+          <w:sz w:val="24"/>
+          <w:szCs w:val="24"/>
+        </w:rPr>
+      </w:pPr>
+    </w:p>
+    <w:p>
+      <w:pPr>
+        <w:pStyle w:val="p1"/>
+        <w:rPr>
+          <w:sz w:val="24"/>
+          <w:szCs w:val="24"/>
+        </w:rPr>
+      </w:pPr>
+      <w:r>
+        <w:rPr>
+          <w:sz w:val="24"/>
+          <w:szCs w:val="24"/>
+        </w:rPr>
+        <w:tab/>
+      </w:r>
+      <w:r>
+        <w:rPr>
+          <w:sz w:val="24"/>
+          <w:szCs w:val="24"/>
+        </w:rPr>
+        <w:tab/>
+      </w:r>
+      <w:proofErr w:type="gramStart"/>
+      <w:r>
+        <w:rPr>
+          <w:sz w:val="24"/>
+          <w:szCs w:val="24"/>
+        </w:rPr>
+        <w:t>this(</w:t>
+      </w:r>
+      <w:proofErr w:type="gramEnd"/>
+      <w:r>
+        <w:rPr>
+          <w:sz w:val="24"/>
+          <w:szCs w:val="24"/>
+        </w:rPr>
+        <w:t>1,1);</w:t>
+      </w:r>
+    </w:p>
+    <w:p>
+      <w:pPr>
+        <w:pStyle w:val="p1"/>
+        <w:ind w:firstLine="720"/>
+        <w:rPr>
+          <w:sz w:val="24"/>
+          <w:szCs w:val="24"/>
+        </w:rPr>
+      </w:pPr>
+      <w:r>
+        <w:rPr>
+          <w:sz w:val="24"/>
+          <w:szCs w:val="24"/>
+        </w:rPr>
+        <w:t>}</w:t>
+      </w:r>
+    </w:p>
+    <w:p>
+      <w:pPr>
+        <w:pStyle w:val="p1"/>
+        <w:ind w:firstLine="720"/>
+        <w:rPr>
+          <w:sz w:val="24"/>
+          <w:szCs w:val="24"/>
+        </w:rPr>
+      </w:pPr>
+      <w:proofErr w:type="spellStart"/>
+      <w:proofErr w:type="gramStart"/>
+      <w:r>
+        <w:rPr>
+          <w:sz w:val="24"/>
+          <w:szCs w:val="24"/>
+        </w:rPr>
+        <w:t>GenericGeo</w:t>
+      </w:r>
+      <w:proofErr w:type="spellEnd"/>
+      <w:r>
+        <w:rPr>
+          <w:sz w:val="24"/>
+          <w:szCs w:val="24"/>
+        </w:rPr>
+        <w:t>(</w:t>
+      </w:r>
+      <w:proofErr w:type="gramEnd"/>
+      <w:r>
+        <w:rPr>
+          <w:sz w:val="24"/>
+          <w:szCs w:val="24"/>
+        </w:rPr>
+        <w:t>K a, K base){</w:t>
+      </w:r>
+    </w:p>
+    <w:p>
+      <w:pPr>
+        <w:pStyle w:val="p1"/>
+        <w:ind w:firstLine="720"/>
+        <w:rPr>
+          <w:sz w:val="24"/>
+          <w:szCs w:val="24"/>
+        </w:rPr>
+      </w:pPr>
+      <w:r>
+        <w:rPr>
+          <w:sz w:val="24"/>
+          <w:szCs w:val="24"/>
+        </w:rPr>
+        <w:tab/>
+        <w:t xml:space="preserve">first = a; </w:t>
+      </w:r>
+    </w:p>
+    <w:p>
+      <w:pPr>
+        <w:pStyle w:val="p1"/>
+        <w:ind w:firstLine="720"/>
+        <w:rPr>
+          <w:sz w:val="24"/>
+          <w:szCs w:val="24"/>
+        </w:rPr>
+      </w:pPr>
+      <w:r>
+        <w:rPr>
+          <w:sz w:val="24"/>
+          <w:szCs w:val="24"/>
+        </w:rPr>
+        <w:tab/>
+        <w:t>r = base;</w:t>
+      </w:r>
+    </w:p>
+    <w:p>
+      <w:pPr>
+        <w:pStyle w:val="p1"/>
+        <w:ind w:firstLine="720"/>
+        <w:rPr>
+          <w:sz w:val="24"/>
+          <w:szCs w:val="24"/>
+        </w:rPr>
+      </w:pPr>
+      <w:r>
+        <w:rPr>
+          <w:sz w:val="24"/>
+          <w:szCs w:val="24"/>
+        </w:rPr>
+        <w:t>}</w:t>
+      </w:r>
+    </w:p>
+    <w:p>
+      <w:pPr>
+        <w:pStyle w:val="p1"/>
+        <w:ind w:firstLine="720"/>
+        <w:rPr>
+          <w:sz w:val="24"/>
+          <w:szCs w:val="24"/>
+        </w:rPr>
+      </w:pPr>
+      <w:r>
+        <w:rPr>
+          <w:sz w:val="24"/>
+          <w:szCs w:val="24"/>
+        </w:rPr>
+        <w:t xml:space="preserve">Protected k </w:t>
+      </w:r>
+      <w:proofErr w:type="spellStart"/>
+      <w:proofErr w:type="gramStart"/>
+      <w:r>
+        <w:rPr>
+          <w:sz w:val="24"/>
+          <w:szCs w:val="24"/>
+        </w:rPr>
+        <w:t>nextValue</w:t>
+      </w:r>
+      <w:proofErr w:type="spellEnd"/>
+      <w:r>
+        <w:rPr>
+          <w:sz w:val="24"/>
+          <w:szCs w:val="24"/>
+        </w:rPr>
+        <w:t>(</w:t>
+      </w:r>
+      <w:proofErr w:type="gramEnd"/>
+      <w:r>
+        <w:rPr>
+          <w:sz w:val="24"/>
+          <w:szCs w:val="24"/>
+        </w:rPr>
+        <w:t>){</w:t>
+      </w:r>
+    </w:p>
+    <w:p>
+      <w:pPr>
+        <w:pStyle w:val="p1"/>
+        <w:ind w:firstLine="720"/>
+        <w:rPr>
+          <w:sz w:val="24"/>
+          <w:szCs w:val="24"/>
+        </w:rPr>
+      </w:pPr>
+      <w:r>
+        <w:rPr>
+          <w:sz w:val="24"/>
+          <w:szCs w:val="24"/>
+        </w:rPr>
+        <w:tab/>
+        <w:t>cur *= r;</w:t>
+      </w:r>
+    </w:p>
+    <w:p>
+      <w:pPr>
+        <w:pStyle w:val="p1"/>
+        <w:ind w:firstLine="720"/>
+        <w:rPr>
+          <w:sz w:val="24"/>
+          <w:szCs w:val="24"/>
+        </w:rPr>
+      </w:pPr>
+      <w:r>
+        <w:rPr>
+          <w:sz w:val="24"/>
+          <w:szCs w:val="24"/>
+        </w:rPr>
+        <w:tab/>
+        <w:t>return cur;</w:t>
+      </w:r>
+    </w:p>
+    <w:p>
+      <w:pPr>
+        <w:pStyle w:val="p1"/>
+        <w:ind w:firstLine="720"/>
+        <w:rPr>
+          <w:sz w:val="24"/>
+          <w:szCs w:val="24"/>
+        </w:rPr>
+      </w:pPr>
+      <w:r>
+        <w:rPr>
+          <w:sz w:val="24"/>
+          <w:szCs w:val="24"/>
+        </w:rPr>
+        <w:t>}</w:t>
+      </w:r>
+    </w:p>
+    <w:p>
+      <w:pPr>
+        <w:pStyle w:val="p1"/>
+        <w:rPr>
+          <w:sz w:val="24"/>
+          <w:szCs w:val="24"/>
+        </w:rPr>
+      </w:pPr>
+      <w:r>
+        <w:rPr>
+          <w:sz w:val="24"/>
+          <w:szCs w:val="24"/>
+        </w:rPr>
+        <w:t>}</w:t>
+      </w:r>
+    </w:p>
+    <w:p>
+      <w:pPr>
+        <w:pStyle w:val="p1"/>
+        <w:rPr>
+          <w:sz w:val="24"/>
+          <w:szCs w:val="24"/>
+        </w:rPr>
+      </w:pPr>
+    </w:p>
+    <w:p>
+      <w:pPr>
+        <w:pStyle w:val="p1"/>
+        <w:rPr>
+          <w:sz w:val="24"/>
+          <w:szCs w:val="24"/>
+        </w:rPr>
+      </w:pPr>
+    </w:p>
+    <w:p>
+      <w:pPr>
+        <w:pStyle w:val="p1"/>
+        <w:rPr>
+          <w:sz w:val="24"/>
+          <w:szCs w:val="24"/>
+        </w:rPr>
+      </w:pPr>
+      <w:r>
+        <w:rPr>
+          <w:sz w:val="24"/>
+          <w:szCs w:val="24"/>
+        </w:rPr>
+        <w:t xml:space="preserve">class </w:t>
+      </w:r>
+      <w:proofErr w:type="spellStart"/>
+      <w:r>
+        <w:rPr>
+          <w:sz w:val="24"/>
+          <w:szCs w:val="24"/>
+        </w:rPr>
+        <w:t>GeoProgression</w:t>
+      </w:r>
+      <w:proofErr w:type="spellEnd"/>
+      <w:r>
+        <w:rPr>
+          <w:sz w:val="24"/>
+          <w:szCs w:val="24"/>
+        </w:rPr>
+        <w:t xml:space="preserve"> extends Progression &lt;double</w:t>
+      </w:r>
+      <w:proofErr w:type="gramStart"/>
+      <w:r>
+        <w:rPr>
+          <w:sz w:val="24"/>
+          <w:szCs w:val="24"/>
+        </w:rPr>
+        <w:t>&gt;{</w:t>
+      </w:r>
+      <w:proofErr w:type="gramEnd"/>
+    </w:p>
+    <w:p>
+      <w:pPr>
+        <w:pStyle w:val="p1"/>
+        <w:rPr>
+          <w:sz w:val="24"/>
+          <w:szCs w:val="24"/>
+        </w:rPr>
+      </w:pPr>
+    </w:p>
+    <w:p>
+      <w:pPr>
+        <w:pStyle w:val="p1"/>
+        <w:rPr>
+          <w:sz w:val="24"/>
+          <w:szCs w:val="24"/>
+        </w:rPr>
+      </w:pPr>
+      <w:r>
+        <w:rPr>
+          <w:sz w:val="24"/>
+          <w:szCs w:val="24"/>
+        </w:rPr>
+        <w:t>public static void main(</w:t>
+      </w:r>
+      <w:proofErr w:type="gramStart"/>
+      <w:r>
+        <w:rPr>
+          <w:sz w:val="24"/>
+          <w:szCs w:val="24"/>
+        </w:rPr>
+        <w:t>String[</w:t>
+      </w:r>
+      <w:proofErr w:type="gramEnd"/>
+      <w:r>
+        <w:rPr>
+          <w:sz w:val="24"/>
+          <w:szCs w:val="24"/>
+        </w:rPr>
+        <w:t xml:space="preserve">] </w:t>
+      </w:r>
+      <w:proofErr w:type="spellStart"/>
+      <w:r>
+        <w:rPr>
+          <w:sz w:val="24"/>
+          <w:szCs w:val="24"/>
+        </w:rPr>
+        <w:t>args</w:t>
+      </w:r>
+      <w:proofErr w:type="spellEnd"/>
+      <w:r>
+        <w:rPr>
+          <w:sz w:val="24"/>
+          <w:szCs w:val="24"/>
+        </w:rPr>
+        <w:t>)</w:t>
+      </w:r>
+    </w:p>
+    <w:p>
+      <w:pPr>
+        <w:pStyle w:val="p1"/>
+        <w:rPr>
+          <w:sz w:val="24"/>
+          <w:szCs w:val="24"/>
+        </w:rPr>
+      </w:pPr>
+      <w:r>
+        <w:rPr>
+          <w:sz w:val="24"/>
+          <w:szCs w:val="24"/>
+        </w:rPr>
+        <w:t>}</w:t>
+      </w:r>
+    </w:p>
+    <w:p>
+      <w:pPr>
+        <w:pStyle w:val="p1"/>
+        <w:rPr>
+          <w:sz w:val="24"/>
+          <w:szCs w:val="24"/>
+        </w:rPr>
+      </w:pPr>
+      <w:bookmarkStart w:id="0" w:name="_GoBack"/>
+      <w:bookmarkEnd w:id="0"/>
     </w:p>
     <w:p>
       <w:pPr>
@@ -538,8 +1044,6 @@
         </w:rPr>
         <w:t>the first 10 values of the Geometric Progression you designed in Q2 with initial value = 100 and multiply factor = 0.24. Take a screenshot of your output and attach it here</w:t>
       </w:r>
-      <w:bookmarkStart w:id="0" w:name="_GoBack"/>
-      <w:bookmarkEnd w:id="0"/>
     </w:p>
     <w:sectPr>
       <w:pgSz w:w="12240" w:h="15840"/>

</xml_diff>

<commit_message>
updating CSCI 3 Acitivty1
</commit_message>
<xml_diff>
--- a/CSCI I, II, III/CSCI 3/Activities/Activity1/Lec1_Activity1new.docx
+++ b/CSCI I, II, III/CSCI 3/Activities/Activity1/Lec1_Activity1new.docx
@@ -1,6 +1,6 @@
 
 <file path=word/document.xml><?xml version="1.0" encoding="utf-8"?>
-<w:document xmlns:wpc="http://schemas.microsoft.com/office/word/2010/wordprocessingCanvas" xmlns:cx="http://schemas.microsoft.com/office/drawing/2014/chartex" xmlns:mc="http://schemas.openxmlformats.org/markup-compatibility/2006" xmlns:o="urn:schemas-microsoft-com:office:office" xmlns:r="http://schemas.openxmlformats.org/officeDocument/2006/relationships" xmlns:m="http://schemas.openxmlformats.org/officeDocument/2006/math" xmlns:v="urn:schemas-microsoft-com:vml" xmlns:wp14="http://schemas.microsoft.com/office/word/2010/wordprocessingDrawing" xmlns:wp="http://schemas.openxmlformats.org/drawingml/2006/wordprocessingDrawing" xmlns:w10="urn:schemas-microsoft-com:office:word" xmlns:w="http://schemas.openxmlformats.org/wordprocessingml/2006/main" xmlns:w14="http://schemas.microsoft.com/office/word/2010/wordml" xmlns:w15="http://schemas.microsoft.com/office/word/2012/wordml" xmlns:w16se="http://schemas.microsoft.com/office/word/2015/wordml/symex" xmlns:wpg="http://schemas.microsoft.com/office/word/2010/wordprocessingGroup" xmlns:wpi="http://schemas.microsoft.com/office/word/2010/wordprocessingInk" xmlns:wne="http://schemas.microsoft.com/office/word/2006/wordml" xmlns:wps="http://schemas.microsoft.com/office/word/2010/wordprocessingShape" mc:Ignorable="w14 w15 w16se wp14">
+<w:document xmlns:wpc="http://schemas.microsoft.com/office/word/2010/wordprocessingCanvas" xmlns:cx="http://schemas.microsoft.com/office/drawing/2014/chartex" xmlns:cx1="http://schemas.microsoft.com/office/drawing/2015/9/8/chartex" xmlns:cx2="http://schemas.microsoft.com/office/drawing/2015/10/21/chartex" xmlns:cx3="http://schemas.microsoft.com/office/drawing/2016/5/9/chartex" xmlns:cx4="http://schemas.microsoft.com/office/drawing/2016/5/10/chartex" xmlns:cx5="http://schemas.microsoft.com/office/drawing/2016/5/11/chartex" xmlns:cx6="http://schemas.microsoft.com/office/drawing/2016/5/12/chartex" xmlns:cx7="http://schemas.microsoft.com/office/drawing/2016/5/13/chartex" xmlns:cx8="http://schemas.microsoft.com/office/drawing/2016/5/14/chartex" xmlns:mc="http://schemas.openxmlformats.org/markup-compatibility/2006" xmlns:aink="http://schemas.microsoft.com/office/drawing/2016/ink" xmlns:am3d="http://schemas.microsoft.com/office/drawing/2017/model3d" xmlns:o="urn:schemas-microsoft-com:office:office" xmlns:r="http://schemas.openxmlformats.org/officeDocument/2006/relationships" xmlns:m="http://schemas.openxmlformats.org/officeDocument/2006/math" xmlns:v="urn:schemas-microsoft-com:vml" xmlns:wp14="http://schemas.microsoft.com/office/word/2010/wordprocessingDrawing" xmlns:wp="http://schemas.openxmlformats.org/drawingml/2006/wordprocessingDrawing" xmlns:w10="urn:schemas-microsoft-com:office:word" xmlns:w="http://schemas.openxmlformats.org/wordprocessingml/2006/main" xmlns:w14="http://schemas.microsoft.com/office/word/2010/wordml" xmlns:w15="http://schemas.microsoft.com/office/word/2012/wordml" xmlns:w16cid="http://schemas.microsoft.com/office/word/2016/wordml/cid" xmlns:w16se="http://schemas.microsoft.com/office/word/2015/wordml/symex" xmlns:wpg="http://schemas.microsoft.com/office/word/2010/wordprocessingGroup" xmlns:wpi="http://schemas.microsoft.com/office/word/2010/wordprocessingInk" xmlns:wne="http://schemas.microsoft.com/office/word/2006/wordml" xmlns:wps="http://schemas.microsoft.com/office/word/2010/wordprocessingShape" mc:Ignorable="w14 w15 w16se w16cid wp14">
   <w:body>
     <w:p>
       <w:pPr>
@@ -207,17 +207,8 @@
           <w:sz w:val="24"/>
           <w:szCs w:val="24"/>
         </w:rPr>
-        <w:t xml:space="preserve"> extends Progression&lt;K</w:t>
-      </w:r>
-      <w:proofErr w:type="gramStart"/>
-      <w:r>
-        <w:rPr>
-          <w:sz w:val="24"/>
-          <w:szCs w:val="24"/>
-        </w:rPr>
-        <w:t>&gt;{</w:t>
-      </w:r>
-      <w:proofErr w:type="gramEnd"/>
+        <w:t xml:space="preserve"> extends Progression&lt;K&gt;{</w:t>
+      </w:r>
     </w:p>
     <w:p>
       <w:pPr>
@@ -261,7 +252,6 @@
         <w:tab/>
       </w:r>
       <w:proofErr w:type="spellStart"/>
-      <w:proofErr w:type="gramStart"/>
       <w:r>
         <w:rPr>
           <w:sz w:val="24"/>
@@ -275,15 +265,7 @@
           <w:sz w:val="24"/>
           <w:szCs w:val="24"/>
         </w:rPr>
-        <w:t>(</w:t>
-      </w:r>
-      <w:proofErr w:type="gramEnd"/>
-      <w:r>
-        <w:rPr>
-          <w:sz w:val="24"/>
-          <w:szCs w:val="24"/>
-        </w:rPr>
-        <w:t>){</w:t>
+        <w:t>(){</w:t>
       </w:r>
     </w:p>
     <w:p>
@@ -316,22 +298,7 @@
           <w:szCs w:val="24"/>
         </w:rPr>
         <w:tab/>
-      </w:r>
-      <w:proofErr w:type="gramStart"/>
-      <w:r>
-        <w:rPr>
-          <w:sz w:val="24"/>
-          <w:szCs w:val="24"/>
-        </w:rPr>
-        <w:t>this(</w:t>
-      </w:r>
-      <w:proofErr w:type="gramEnd"/>
-      <w:r>
-        <w:rPr>
-          <w:sz w:val="24"/>
-          <w:szCs w:val="24"/>
-        </w:rPr>
-        <w:t>1,1);</w:t>
+        <w:t>this(1,1);</w:t>
       </w:r>
     </w:p>
     <w:p>
@@ -361,7 +328,6 @@
         </w:rPr>
       </w:pPr>
       <w:proofErr w:type="spellStart"/>
-      <w:proofErr w:type="gramStart"/>
       <w:r>
         <w:rPr>
           <w:sz w:val="24"/>
@@ -375,15 +341,7 @@
           <w:sz w:val="24"/>
           <w:szCs w:val="24"/>
         </w:rPr>
-        <w:t>(</w:t>
-      </w:r>
-      <w:proofErr w:type="gramEnd"/>
-      <w:r>
-        <w:rPr>
-          <w:sz w:val="24"/>
-          <w:szCs w:val="24"/>
-        </w:rPr>
-        <w:t>K a, K base){</w:t>
+        <w:t>(K a, K base){</w:t>
       </w:r>
     </w:p>
     <w:p>
@@ -456,7 +414,6 @@
         <w:t xml:space="preserve">Protected k </w:t>
       </w:r>
       <w:proofErr w:type="spellStart"/>
-      <w:proofErr w:type="gramStart"/>
       <w:r>
         <w:rPr>
           <w:sz w:val="24"/>
@@ -470,15 +427,7 @@
           <w:sz w:val="24"/>
           <w:szCs w:val="24"/>
         </w:rPr>
-        <w:t>(</w:t>
-      </w:r>
-      <w:proofErr w:type="gramEnd"/>
-      <w:r>
-        <w:rPr>
-          <w:sz w:val="24"/>
-          <w:szCs w:val="24"/>
-        </w:rPr>
-        <w:t>){</w:t>
+        <w:t>(){</w:t>
       </w:r>
     </w:p>
     <w:p>
@@ -533,8 +482,6 @@
         </w:rPr>
         <w:t>}</w:t>
       </w:r>
-      <w:bookmarkStart w:id="0" w:name="_GoBack"/>
-      <w:bookmarkEnd w:id="0"/>
     </w:p>
     <w:p>
       <w:pPr>
@@ -551,249 +498,6 @@
         </w:rPr>
         <w:t>}</w:t>
       </w:r>
-    </w:p>
-    <w:p>
-      <w:pPr>
-        <w:pStyle w:val="p1"/>
-        <w:rPr>
-          <w:sz w:val="24"/>
-          <w:szCs w:val="24"/>
-        </w:rPr>
-      </w:pPr>
-    </w:p>
-    <w:p>
-      <w:pPr>
-        <w:pStyle w:val="p1"/>
-        <w:rPr>
-          <w:sz w:val="24"/>
-          <w:szCs w:val="24"/>
-        </w:rPr>
-      </w:pPr>
-    </w:p>
-    <w:p>
-      <w:pPr>
-        <w:pStyle w:val="p1"/>
-        <w:rPr>
-          <w:sz w:val="24"/>
-          <w:szCs w:val="24"/>
-        </w:rPr>
-      </w:pPr>
-    </w:p>
-    <w:p>
-      <w:pPr>
-        <w:pStyle w:val="p1"/>
-        <w:rPr>
-          <w:sz w:val="24"/>
-          <w:szCs w:val="24"/>
-        </w:rPr>
-      </w:pPr>
-    </w:p>
-    <w:p>
-      <w:pPr>
-        <w:pStyle w:val="p1"/>
-        <w:rPr>
-          <w:sz w:val="24"/>
-          <w:szCs w:val="24"/>
-        </w:rPr>
-      </w:pPr>
-    </w:p>
-    <w:p>
-      <w:pPr>
-        <w:pStyle w:val="p1"/>
-        <w:rPr>
-          <w:sz w:val="24"/>
-          <w:szCs w:val="24"/>
-        </w:rPr>
-      </w:pPr>
-    </w:p>
-    <w:p>
-      <w:pPr>
-        <w:pStyle w:val="p1"/>
-        <w:rPr>
-          <w:sz w:val="24"/>
-          <w:szCs w:val="24"/>
-        </w:rPr>
-      </w:pPr>
-    </w:p>
-    <w:p>
-      <w:pPr>
-        <w:pStyle w:val="p1"/>
-        <w:rPr>
-          <w:sz w:val="24"/>
-          <w:szCs w:val="24"/>
-        </w:rPr>
-      </w:pPr>
-    </w:p>
-    <w:p>
-      <w:pPr>
-        <w:pStyle w:val="p1"/>
-        <w:rPr>
-          <w:sz w:val="24"/>
-          <w:szCs w:val="24"/>
-        </w:rPr>
-      </w:pPr>
-    </w:p>
-    <w:p>
-      <w:pPr>
-        <w:pStyle w:val="p1"/>
-        <w:rPr>
-          <w:sz w:val="24"/>
-          <w:szCs w:val="24"/>
-        </w:rPr>
-      </w:pPr>
-    </w:p>
-    <w:p>
-      <w:pPr>
-        <w:pStyle w:val="p1"/>
-        <w:rPr>
-          <w:sz w:val="24"/>
-          <w:szCs w:val="24"/>
-        </w:rPr>
-      </w:pPr>
-    </w:p>
-    <w:p>
-      <w:pPr>
-        <w:pStyle w:val="p1"/>
-        <w:rPr>
-          <w:sz w:val="24"/>
-          <w:szCs w:val="24"/>
-        </w:rPr>
-      </w:pPr>
-    </w:p>
-    <w:p>
-      <w:pPr>
-        <w:pStyle w:val="p1"/>
-        <w:rPr>
-          <w:sz w:val="24"/>
-          <w:szCs w:val="24"/>
-        </w:rPr>
-      </w:pPr>
-    </w:p>
-    <w:p>
-      <w:pPr>
-        <w:pStyle w:val="p1"/>
-        <w:rPr>
-          <w:sz w:val="24"/>
-          <w:szCs w:val="24"/>
-        </w:rPr>
-      </w:pPr>
-    </w:p>
-    <w:p>
-      <w:pPr>
-        <w:pStyle w:val="p1"/>
-        <w:rPr>
-          <w:sz w:val="24"/>
-          <w:szCs w:val="24"/>
-        </w:rPr>
-      </w:pPr>
-    </w:p>
-    <w:p>
-      <w:pPr>
-        <w:pStyle w:val="p1"/>
-        <w:rPr>
-          <w:sz w:val="24"/>
-          <w:szCs w:val="24"/>
-        </w:rPr>
-      </w:pPr>
-    </w:p>
-    <w:p>
-      <w:pPr>
-        <w:pStyle w:val="p1"/>
-        <w:rPr>
-          <w:sz w:val="24"/>
-          <w:szCs w:val="24"/>
-        </w:rPr>
-      </w:pPr>
-    </w:p>
-    <w:p>
-      <w:pPr>
-        <w:pStyle w:val="p1"/>
-        <w:rPr>
-          <w:sz w:val="24"/>
-          <w:szCs w:val="24"/>
-        </w:rPr>
-      </w:pPr>
-    </w:p>
-    <w:p>
-      <w:pPr>
-        <w:pStyle w:val="p1"/>
-        <w:rPr>
-          <w:sz w:val="24"/>
-          <w:szCs w:val="24"/>
-        </w:rPr>
-      </w:pPr>
-    </w:p>
-    <w:p>
-      <w:pPr>
-        <w:pStyle w:val="p1"/>
-        <w:rPr>
-          <w:sz w:val="24"/>
-          <w:szCs w:val="24"/>
-        </w:rPr>
-      </w:pPr>
-    </w:p>
-    <w:p>
-      <w:pPr>
-        <w:pStyle w:val="p1"/>
-        <w:rPr>
-          <w:sz w:val="24"/>
-          <w:szCs w:val="24"/>
-        </w:rPr>
-      </w:pPr>
-    </w:p>
-    <w:p>
-      <w:pPr>
-        <w:pStyle w:val="p1"/>
-        <w:rPr>
-          <w:sz w:val="24"/>
-          <w:szCs w:val="24"/>
-        </w:rPr>
-      </w:pPr>
-    </w:p>
-    <w:p>
-      <w:pPr>
-        <w:pStyle w:val="p1"/>
-        <w:rPr>
-          <w:sz w:val="24"/>
-          <w:szCs w:val="24"/>
-        </w:rPr>
-      </w:pPr>
-    </w:p>
-    <w:p>
-      <w:pPr>
-        <w:pStyle w:val="p1"/>
-        <w:rPr>
-          <w:sz w:val="24"/>
-          <w:szCs w:val="24"/>
-        </w:rPr>
-      </w:pPr>
-    </w:p>
-    <w:p>
-      <w:pPr>
-        <w:pStyle w:val="p1"/>
-        <w:rPr>
-          <w:sz w:val="24"/>
-          <w:szCs w:val="24"/>
-        </w:rPr>
-      </w:pPr>
-    </w:p>
-    <w:p>
-      <w:pPr>
-        <w:pStyle w:val="p1"/>
-        <w:rPr>
-          <w:sz w:val="24"/>
-          <w:szCs w:val="24"/>
-        </w:rPr>
-      </w:pPr>
-    </w:p>
-    <w:p>
-      <w:pPr>
-        <w:pStyle w:val="p1"/>
-        <w:rPr>
-          <w:sz w:val="24"/>
-          <w:szCs w:val="24"/>
-        </w:rPr>
-      </w:pPr>
     </w:p>
     <w:p>
       <w:pPr>
@@ -921,6 +625,8 @@
         </w:rPr>
         <w:t>the first 10 values of the Geometric Progression you designed in Q2 with initial value = 100 and multiply factor = 0.24. Take a screenshot of your output and attach it here</w:t>
       </w:r>
+      <w:bookmarkStart w:id="0" w:name="_GoBack"/>
+      <w:bookmarkEnd w:id="0"/>
     </w:p>
     <w:sectPr>
       <w:pgSz w:w="12240" w:h="15840"/>
@@ -933,7 +639,7 @@
 </file>
 
 <file path=word/numbering.xml><?xml version="1.0" encoding="utf-8"?>
-<w:numbering xmlns:wpc="http://schemas.microsoft.com/office/word/2010/wordprocessingCanvas" xmlns:cx="http://schemas.microsoft.com/office/drawing/2014/chartex" xmlns:mc="http://schemas.openxmlformats.org/markup-compatibility/2006" xmlns:o="urn:schemas-microsoft-com:office:office" xmlns:r="http://schemas.openxmlformats.org/officeDocument/2006/relationships" xmlns:m="http://schemas.openxmlformats.org/officeDocument/2006/math" xmlns:v="urn:schemas-microsoft-com:vml" xmlns:wp14="http://schemas.microsoft.com/office/word/2010/wordprocessingDrawing" xmlns:wp="http://schemas.openxmlformats.org/drawingml/2006/wordprocessingDrawing" xmlns:w10="urn:schemas-microsoft-com:office:word" xmlns:w="http://schemas.openxmlformats.org/wordprocessingml/2006/main" xmlns:w14="http://schemas.microsoft.com/office/word/2010/wordml" xmlns:w15="http://schemas.microsoft.com/office/word/2012/wordml" xmlns:w16se="http://schemas.microsoft.com/office/word/2015/wordml/symex" xmlns:wpg="http://schemas.microsoft.com/office/word/2010/wordprocessingGroup" xmlns:wpi="http://schemas.microsoft.com/office/word/2010/wordprocessingInk" xmlns:wne="http://schemas.microsoft.com/office/word/2006/wordml" xmlns:wps="http://schemas.microsoft.com/office/word/2010/wordprocessingShape" mc:Ignorable="w14 w15 w16se wp14">
+<w:numbering xmlns:wpc="http://schemas.microsoft.com/office/word/2010/wordprocessingCanvas" xmlns:cx="http://schemas.microsoft.com/office/drawing/2014/chartex" xmlns:cx1="http://schemas.microsoft.com/office/drawing/2015/9/8/chartex" xmlns:cx2="http://schemas.microsoft.com/office/drawing/2015/10/21/chartex" xmlns:cx3="http://schemas.microsoft.com/office/drawing/2016/5/9/chartex" xmlns:cx4="http://schemas.microsoft.com/office/drawing/2016/5/10/chartex" xmlns:cx5="http://schemas.microsoft.com/office/drawing/2016/5/11/chartex" xmlns:cx6="http://schemas.microsoft.com/office/drawing/2016/5/12/chartex" xmlns:cx7="http://schemas.microsoft.com/office/drawing/2016/5/13/chartex" xmlns:cx8="http://schemas.microsoft.com/office/drawing/2016/5/14/chartex" xmlns:mc="http://schemas.openxmlformats.org/markup-compatibility/2006" xmlns:aink="http://schemas.microsoft.com/office/drawing/2016/ink" xmlns:am3d="http://schemas.microsoft.com/office/drawing/2017/model3d" xmlns:o="urn:schemas-microsoft-com:office:office" xmlns:r="http://schemas.openxmlformats.org/officeDocument/2006/relationships" xmlns:m="http://schemas.openxmlformats.org/officeDocument/2006/math" xmlns:v="urn:schemas-microsoft-com:vml" xmlns:wp14="http://schemas.microsoft.com/office/word/2010/wordprocessingDrawing" xmlns:wp="http://schemas.openxmlformats.org/drawingml/2006/wordprocessingDrawing" xmlns:w10="urn:schemas-microsoft-com:office:word" xmlns:w="http://schemas.openxmlformats.org/wordprocessingml/2006/main" xmlns:w14="http://schemas.microsoft.com/office/word/2010/wordml" xmlns:w15="http://schemas.microsoft.com/office/word/2012/wordml" xmlns:w16cid="http://schemas.microsoft.com/office/word/2016/wordml/cid" xmlns:w16se="http://schemas.microsoft.com/office/word/2015/wordml/symex" xmlns:wpg="http://schemas.microsoft.com/office/word/2010/wordprocessingGroup" xmlns:wpi="http://schemas.microsoft.com/office/word/2010/wordprocessingInk" xmlns:wne="http://schemas.microsoft.com/office/word/2006/wordml" xmlns:wps="http://schemas.microsoft.com/office/word/2010/wordprocessingShape" mc:Ignorable="w14 w15 w16se w16cid wp14">
   <w:abstractNum w:abstractNumId="0" w15:restartNumberingAfterBreak="0">
     <w:nsid w:val="1BC7533A"/>
     <w:multiLevelType w:val="hybridMultilevel"/>
@@ -1214,7 +920,7 @@
 </file>
 
 <file path=word/styles.xml><?xml version="1.0" encoding="utf-8"?>
-<w:styles xmlns:mc="http://schemas.openxmlformats.org/markup-compatibility/2006" xmlns:r="http://schemas.openxmlformats.org/officeDocument/2006/relationships" xmlns:w="http://schemas.openxmlformats.org/wordprocessingml/2006/main" xmlns:w14="http://schemas.microsoft.com/office/word/2010/wordml" xmlns:w15="http://schemas.microsoft.com/office/word/2012/wordml" xmlns:w16se="http://schemas.microsoft.com/office/word/2015/wordml/symex" mc:Ignorable="w14 w15 w16se">
+<w:styles xmlns:mc="http://schemas.openxmlformats.org/markup-compatibility/2006" xmlns:r="http://schemas.openxmlformats.org/officeDocument/2006/relationships" xmlns:w="http://schemas.openxmlformats.org/wordprocessingml/2006/main" xmlns:w14="http://schemas.microsoft.com/office/word/2010/wordml" xmlns:w15="http://schemas.microsoft.com/office/word/2012/wordml" xmlns:w16cid="http://schemas.microsoft.com/office/word/2016/wordml/cid" xmlns:w16se="http://schemas.microsoft.com/office/word/2015/wordml/symex" mc:Ignorable="w14 w15 w16se w16cid">
   <w:docDefaults>
     <w:rPrDefault>
       <w:rPr>
@@ -1226,7 +932,7 @@
     </w:rPrDefault>
     <w:pPrDefault/>
   </w:docDefaults>
-  <w:latentStyles w:defLockedState="0" w:defUIPriority="99" w:defSemiHidden="0" w:defUnhideWhenUsed="0" w:defQFormat="0" w:count="371">
+  <w:latentStyles w:defLockedState="0" w:defUIPriority="99" w:defSemiHidden="0" w:defUnhideWhenUsed="0" w:defQFormat="0" w:count="376">
     <w:lsdException w:name="Normal" w:uiPriority="0" w:qFormat="1"/>
     <w:lsdException w:name="heading 1" w:uiPriority="9" w:qFormat="1"/>
     <w:lsdException w:name="heading 2" w:semiHidden="1" w:uiPriority="9" w:unhideWhenUsed="1" w:qFormat="1"/>
@@ -1332,7 +1038,6 @@
     <w:lsdException w:name="HTML Sample" w:semiHidden="1" w:unhideWhenUsed="1"/>
     <w:lsdException w:name="HTML Typewriter" w:semiHidden="1" w:unhideWhenUsed="1"/>
     <w:lsdException w:name="HTML Variable" w:semiHidden="1" w:unhideWhenUsed="1"/>
-    <w:lsdException w:name="Normal Table" w:semiHidden="1" w:unhideWhenUsed="1"/>
     <w:lsdException w:name="annotation subject" w:semiHidden="1" w:unhideWhenUsed="1"/>
     <w:lsdException w:name="No List" w:semiHidden="1" w:unhideWhenUsed="1"/>
     <w:lsdException w:name="Outline List 1" w:semiHidden="1" w:unhideWhenUsed="1"/>
@@ -1375,11 +1080,8 @@
     <w:lsdException w:name="Table Contemporary" w:semiHidden="1" w:unhideWhenUsed="1"/>
     <w:lsdException w:name="Table Elegant" w:semiHidden="1" w:unhideWhenUsed="1"/>
     <w:lsdException w:name="Table Professional" w:semiHidden="1" w:unhideWhenUsed="1"/>
-    <w:lsdException w:name="Table Subtle 1" w:semiHidden="1" w:unhideWhenUsed="1"/>
     <w:lsdException w:name="Table Subtle 2" w:semiHidden="1" w:unhideWhenUsed="1"/>
     <w:lsdException w:name="Table Web 1" w:semiHidden="1" w:unhideWhenUsed="1"/>
-    <w:lsdException w:name="Table Web 2" w:semiHidden="1" w:unhideWhenUsed="1"/>
-    <w:lsdException w:name="Table Web 3" w:semiHidden="1" w:unhideWhenUsed="1"/>
     <w:lsdException w:name="Balloon Text" w:semiHidden="1" w:unhideWhenUsed="1"/>
     <w:lsdException w:name="Table Grid" w:uiPriority="39"/>
     <w:lsdException w:name="Table Theme" w:semiHidden="1" w:unhideWhenUsed="1"/>
@@ -1598,6 +1300,11 @@
     <w:lsdException w:name="List Table 5 Dark Accent 6" w:uiPriority="50"/>
     <w:lsdException w:name="List Table 6 Colorful Accent 6" w:uiPriority="51"/>
     <w:lsdException w:name="List Table 7 Colorful Accent 6" w:uiPriority="52"/>
+    <w:lsdException w:name="Mention" w:semiHidden="1" w:unhideWhenUsed="1"/>
+    <w:lsdException w:name="Smart Hyperlink" w:semiHidden="1" w:unhideWhenUsed="1"/>
+    <w:lsdException w:name="Hashtag" w:semiHidden="1" w:unhideWhenUsed="1"/>
+    <w:lsdException w:name="Unresolved Mention" w:semiHidden="1" w:unhideWhenUsed="1"/>
+    <w:lsdException w:name="Smart Link" w:semiHidden="1" w:unhideWhenUsed="1"/>
   </w:latentStyles>
   <w:style w:type="paragraph" w:default="1" w:styleId="Normal">
     <w:name w:val="Normal"/>

</xml_diff>

<commit_message>
Finished CSCI 3 Activity1
</commit_message>
<xml_diff>
--- a/CSCI I, II, III/CSCI 3/Activities/Activity1/Lec1_Activity1new.docx
+++ b/CSCI I, II, III/CSCI 3/Activities/Activity1/Lec1_Activity1new.docx
@@ -1,6 +1,6 @@
 
 <file path=word/document.xml><?xml version="1.0" encoding="utf-8"?>
-<w:document xmlns:wpc="http://schemas.microsoft.com/office/word/2010/wordprocessingCanvas" xmlns:cx="http://schemas.microsoft.com/office/drawing/2014/chartex" xmlns:cx1="http://schemas.microsoft.com/office/drawing/2015/9/8/chartex" xmlns:cx2="http://schemas.microsoft.com/office/drawing/2015/10/21/chartex" xmlns:cx3="http://schemas.microsoft.com/office/drawing/2016/5/9/chartex" xmlns:cx4="http://schemas.microsoft.com/office/drawing/2016/5/10/chartex" xmlns:cx5="http://schemas.microsoft.com/office/drawing/2016/5/11/chartex" xmlns:cx6="http://schemas.microsoft.com/office/drawing/2016/5/12/chartex" xmlns:cx7="http://schemas.microsoft.com/office/drawing/2016/5/13/chartex" xmlns:cx8="http://schemas.microsoft.com/office/drawing/2016/5/14/chartex" xmlns:mc="http://schemas.openxmlformats.org/markup-compatibility/2006" xmlns:aink="http://schemas.microsoft.com/office/drawing/2016/ink" xmlns:am3d="http://schemas.microsoft.com/office/drawing/2017/model3d" xmlns:o="urn:schemas-microsoft-com:office:office" xmlns:r="http://schemas.openxmlformats.org/officeDocument/2006/relationships" xmlns:m="http://schemas.openxmlformats.org/officeDocument/2006/math" xmlns:v="urn:schemas-microsoft-com:vml" xmlns:wp14="http://schemas.microsoft.com/office/word/2010/wordprocessingDrawing" xmlns:wp="http://schemas.openxmlformats.org/drawingml/2006/wordprocessingDrawing" xmlns:w10="urn:schemas-microsoft-com:office:word" xmlns:w="http://schemas.openxmlformats.org/wordprocessingml/2006/main" xmlns:w14="http://schemas.microsoft.com/office/word/2010/wordml" xmlns:w15="http://schemas.microsoft.com/office/word/2012/wordml" xmlns:w16cid="http://schemas.microsoft.com/office/word/2016/wordml/cid" xmlns:w16se="http://schemas.microsoft.com/office/word/2015/wordml/symex" xmlns:wpg="http://schemas.microsoft.com/office/word/2010/wordprocessingGroup" xmlns:wpi="http://schemas.microsoft.com/office/word/2010/wordprocessingInk" xmlns:wne="http://schemas.microsoft.com/office/word/2006/wordml" xmlns:wps="http://schemas.microsoft.com/office/word/2010/wordprocessingShape" mc:Ignorable="w14 w15 w16se w16cid wp14">
+<w:document xmlns:wpc="http://schemas.microsoft.com/office/word/2010/wordprocessingCanvas" xmlns:cx="http://schemas.microsoft.com/office/drawing/2014/chartex" xmlns:cx1="http://schemas.microsoft.com/office/drawing/2015/9/8/chartex" xmlns:cx2="http://schemas.microsoft.com/office/drawing/2015/10/21/chartex" xmlns:cx3="http://schemas.microsoft.com/office/drawing/2016/5/9/chartex" xmlns:cx4="http://schemas.microsoft.com/office/drawing/2016/5/10/chartex" xmlns:cx5="http://schemas.microsoft.com/office/drawing/2016/5/11/chartex" xmlns:cx6="http://schemas.microsoft.com/office/drawing/2016/5/12/chartex" xmlns:cx7="http://schemas.microsoft.com/office/drawing/2016/5/13/chartex" xmlns:cx8="http://schemas.microsoft.com/office/drawing/2016/5/14/chartex" xmlns:mc="http://schemas.openxmlformats.org/markup-compatibility/2006" xmlns:aink="http://schemas.microsoft.com/office/drawing/2016/ink" xmlns:am3d="http://schemas.microsoft.com/office/drawing/2017/model3d" xmlns:o="urn:schemas-microsoft-com:office:office" xmlns:r="http://schemas.openxmlformats.org/officeDocument/2006/relationships" xmlns:m="http://schemas.openxmlformats.org/officeDocument/2006/math" xmlns:v="urn:schemas-microsoft-com:vml" xmlns:wp14="http://schemas.microsoft.com/office/word/2010/wordprocessingDrawing" xmlns:wp="http://schemas.openxmlformats.org/drawingml/2006/wordprocessingDrawing" xmlns:w10="urn:schemas-microsoft-com:office:word" xmlns:w="http://schemas.openxmlformats.org/wordprocessingml/2006/main" xmlns:w14="http://schemas.microsoft.com/office/word/2010/wordml" xmlns:w15="http://schemas.microsoft.com/office/word/2012/wordml" xmlns:w16cid="http://schemas.microsoft.com/office/word/2016/wordml/cid" xmlns:w16se="http://schemas.microsoft.com/office/word/2015/wordml/symex" xmlns:wpg="http://schemas.microsoft.com/office/word/2010/wordprocessingGroup" xmlns:wpi="http://schemas.microsoft.com/office/word/2010/wordprocessingInk" xmlns:wne="http://schemas.microsoft.com/office/word/2006/wordml" xmlns:wps="http://schemas.microsoft.com/office/word/2010/wordprocessingShape" xmlns:a="http://schemas.openxmlformats.org/drawingml/2006/main" xmlns:pic="http://schemas.openxmlformats.org/drawingml/2006/picture" xmlns:a14="http://schemas.microsoft.com/office/drawing/2010/main" mc:Ignorable="w14 w15 w16se w16cid wp14">
   <w:body>
     <w:p>
       <w:pPr>
@@ -224,6 +224,12 @@
           <w:szCs w:val="24"/>
         </w:rPr>
         <w:tab/>
+      </w:r>
+      <w:r>
+        <w:rPr>
+          <w:sz w:val="24"/>
+          <w:szCs w:val="24"/>
+        </w:rPr>
         <w:t>Protected k r;</w:t>
       </w:r>
     </w:p>
@@ -298,6 +304,12 @@
           <w:szCs w:val="24"/>
         </w:rPr>
         <w:tab/>
+      </w:r>
+      <w:r>
+        <w:rPr>
+          <w:sz w:val="24"/>
+          <w:szCs w:val="24"/>
+        </w:rPr>
         <w:t>this(1,1);</w:t>
       </w:r>
     </w:p>
@@ -359,6 +371,12 @@
           <w:szCs w:val="24"/>
         </w:rPr>
         <w:tab/>
+      </w:r>
+      <w:r>
+        <w:rPr>
+          <w:sz w:val="24"/>
+          <w:szCs w:val="24"/>
+        </w:rPr>
         <w:t xml:space="preserve">first = a; </w:t>
       </w:r>
     </w:p>
@@ -377,6 +395,12 @@
           <w:szCs w:val="24"/>
         </w:rPr>
         <w:tab/>
+      </w:r>
+      <w:r>
+        <w:rPr>
+          <w:sz w:val="24"/>
+          <w:szCs w:val="24"/>
+        </w:rPr>
         <w:t>r = base;</w:t>
       </w:r>
     </w:p>
@@ -445,6 +469,12 @@
           <w:szCs w:val="24"/>
         </w:rPr>
         <w:tab/>
+      </w:r>
+      <w:r>
+        <w:rPr>
+          <w:sz w:val="24"/>
+          <w:szCs w:val="24"/>
+        </w:rPr>
         <w:t>cur *= r;</w:t>
       </w:r>
     </w:p>
@@ -463,6 +493,12 @@
           <w:szCs w:val="24"/>
         </w:rPr>
         <w:tab/>
+      </w:r>
+      <w:r>
+        <w:rPr>
+          <w:sz w:val="24"/>
+          <w:szCs w:val="24"/>
+        </w:rPr>
         <w:t>return cur;</w:t>
       </w:r>
     </w:p>
@@ -533,6 +569,7 @@
           <w:ilvl w:val="0"/>
           <w:numId w:val="3"/>
         </w:numPr>
+        <w:rPr/>
       </w:pPr>
       <w:r>
         <w:rPr>
@@ -625,11 +662,68 @@
         </w:rPr>
         <w:t>the first 10 values of the Geometric Progression you designed in Q2 with initial value = 100 and multiply factor = 0.24. Take a screenshot of your output and attach it here</w:t>
       </w:r>
-      <w:bookmarkStart w:id="0" w:name="_GoBack"/>
+      <w:bookmarkStart w:name="_GoBack" w:id="0"/>
       <w:bookmarkEnd w:id="0"/>
     </w:p>
+    <w:p>
+      <w:pPr>
+        <w:pStyle w:val="p1"/>
+        <w:rPr>
+          <w:sz w:val="24"/>
+          <w:szCs w:val="24"/>
+        </w:rPr>
+      </w:pPr>
+    </w:p>
+    <w:p>
+      <w:pPr>
+        <w:pStyle w:val="p1"/>
+      </w:pPr>
+      <w:r>
+        <w:drawing>
+          <wp:inline wp14:editId="3AAFE20D" wp14:anchorId="625ABBB3">
+            <wp:extent cx="4381500" cy="2047875"/>
+            <wp:effectExtent l="0" t="0" r="0" b="0"/>
+            <wp:docPr id="1850342564" name="" title=""/>
+            <wp:cNvGraphicFramePr>
+              <a:graphicFrameLocks noChangeAspect="1"/>
+            </wp:cNvGraphicFramePr>
+            <a:graphic>
+              <a:graphicData uri="http://schemas.openxmlformats.org/drawingml/2006/picture">
+                <pic:pic>
+                  <pic:nvPicPr>
+                    <pic:cNvPr id="0" name=""/>
+                    <pic:cNvPicPr/>
+                  </pic:nvPicPr>
+                  <pic:blipFill>
+                    <a:blip r:embed="Rbfb1c6fc460a412c">
+                      <a:extLst>
+                        <a:ext xmlns:a="http://schemas.openxmlformats.org/drawingml/2006/main" uri="{28A0092B-C50C-407E-A947-70E740481C1C}">
+                          <a14:useLocalDpi val="0"/>
+                        </a:ext>
+                      </a:extLst>
+                    </a:blip>
+                    <a:stretch>
+                      <a:fillRect/>
+                    </a:stretch>
+                  </pic:blipFill>
+                  <pic:spPr>
+                    <a:xfrm>
+                      <a:off x="0" y="0"/>
+                      <a:ext cx="4381500" cy="2047875"/>
+                    </a:xfrm>
+                    <a:prstGeom prst="rect">
+                      <a:avLst/>
+                    </a:prstGeom>
+                  </pic:spPr>
+                </pic:pic>
+              </a:graphicData>
+            </a:graphic>
+          </wp:inline>
+        </w:drawing>
+      </w:r>
+    </w:p>
     <w:sectPr>
-      <w:pgSz w:w="12240" w:h="15840"/>
+      <w:pgSz w:w="12240" w:h="15840" w:orient="portrait"/>
       <w:pgMar w:top="1440" w:right="1440" w:bottom="1440" w:left="1440" w:header="720" w:footer="720" w:gutter="0"/>
       <w:cols w:space="720"/>
       <w:docGrid w:linePitch="400"/>
@@ -920,11 +1014,11 @@
 </file>
 
 <file path=word/styles.xml><?xml version="1.0" encoding="utf-8"?>
-<w:styles xmlns:mc="http://schemas.openxmlformats.org/markup-compatibility/2006" xmlns:r="http://schemas.openxmlformats.org/officeDocument/2006/relationships" xmlns:w="http://schemas.openxmlformats.org/wordprocessingml/2006/main" xmlns:w14="http://schemas.microsoft.com/office/word/2010/wordml" xmlns:w15="http://schemas.microsoft.com/office/word/2012/wordml" xmlns:w16cid="http://schemas.microsoft.com/office/word/2016/wordml/cid" xmlns:w16se="http://schemas.microsoft.com/office/word/2015/wordml/symex" mc:Ignorable="w14 w15 w16se w16cid">
+<w:styles xmlns:wp14="http://schemas.microsoft.com/office/word/2010/wordprocessingDrawing" xmlns:mc="http://schemas.openxmlformats.org/markup-compatibility/2006" xmlns:r="http://schemas.openxmlformats.org/officeDocument/2006/relationships" xmlns:w="http://schemas.openxmlformats.org/wordprocessingml/2006/main" xmlns:w14="http://schemas.microsoft.com/office/word/2010/wordml" xmlns:w15="http://schemas.microsoft.com/office/word/2012/wordml" xmlns:w16cid="http://schemas.microsoft.com/office/word/2016/wordml/cid" xmlns:w16se="http://schemas.microsoft.com/office/word/2015/wordml/symex" mc:Ignorable="w14 w15 w16se w16cid wp14">
   <w:docDefaults>
     <w:rPrDefault>
       <w:rPr>
-        <w:rFonts w:asciiTheme="minorHAnsi" w:eastAsiaTheme="minorEastAsia" w:hAnsiTheme="minorHAnsi" w:cstheme="minorBidi"/>
+        <w:rFonts w:asciiTheme="minorHAnsi" w:hAnsiTheme="minorHAnsi" w:eastAsiaTheme="minorEastAsia" w:cstheme="minorBidi"/>
         <w:sz w:val="24"/>
         <w:szCs w:val="24"/>
         <w:lang w:val="en-US" w:eastAsia="en-US" w:bidi="ar-SA"/>
@@ -935,14 +1029,14 @@
   <w:latentStyles w:defLockedState="0" w:defUIPriority="99" w:defSemiHidden="0" w:defUnhideWhenUsed="0" w:defQFormat="0" w:count="376">
     <w:lsdException w:name="Normal" w:uiPriority="0" w:qFormat="1"/>
     <w:lsdException w:name="heading 1" w:uiPriority="9" w:qFormat="1"/>
-    <w:lsdException w:name="heading 2" w:semiHidden="1" w:uiPriority="9" w:unhideWhenUsed="1" w:qFormat="1"/>
-    <w:lsdException w:name="heading 3" w:semiHidden="1" w:uiPriority="9" w:unhideWhenUsed="1" w:qFormat="1"/>
-    <w:lsdException w:name="heading 4" w:semiHidden="1" w:uiPriority="9" w:unhideWhenUsed="1" w:qFormat="1"/>
-    <w:lsdException w:name="heading 5" w:semiHidden="1" w:uiPriority="9" w:unhideWhenUsed="1" w:qFormat="1"/>
-    <w:lsdException w:name="heading 6" w:semiHidden="1" w:uiPriority="9" w:unhideWhenUsed="1" w:qFormat="1"/>
-    <w:lsdException w:name="heading 7" w:semiHidden="1" w:uiPriority="9" w:unhideWhenUsed="1" w:qFormat="1"/>
-    <w:lsdException w:name="heading 8" w:semiHidden="1" w:uiPriority="9" w:unhideWhenUsed="1" w:qFormat="1"/>
-    <w:lsdException w:name="heading 9" w:semiHidden="1" w:uiPriority="9" w:unhideWhenUsed="1" w:qFormat="1"/>
+    <w:lsdException w:name="heading 2" w:uiPriority="9" w:semiHidden="1" w:unhideWhenUsed="1" w:qFormat="1"/>
+    <w:lsdException w:name="heading 3" w:uiPriority="9" w:semiHidden="1" w:unhideWhenUsed="1" w:qFormat="1"/>
+    <w:lsdException w:name="heading 4" w:uiPriority="9" w:semiHidden="1" w:unhideWhenUsed="1" w:qFormat="1"/>
+    <w:lsdException w:name="heading 5" w:uiPriority="9" w:semiHidden="1" w:unhideWhenUsed="1" w:qFormat="1"/>
+    <w:lsdException w:name="heading 6" w:uiPriority="9" w:semiHidden="1" w:unhideWhenUsed="1" w:qFormat="1"/>
+    <w:lsdException w:name="heading 7" w:uiPriority="9" w:semiHidden="1" w:unhideWhenUsed="1" w:qFormat="1"/>
+    <w:lsdException w:name="heading 8" w:uiPriority="9" w:semiHidden="1" w:unhideWhenUsed="1" w:qFormat="1"/>
+    <w:lsdException w:name="heading 9" w:uiPriority="9" w:semiHidden="1" w:unhideWhenUsed="1" w:qFormat="1"/>
     <w:lsdException w:name="index 1" w:semiHidden="1" w:unhideWhenUsed="1"/>
     <w:lsdException w:name="index 2" w:semiHidden="1" w:unhideWhenUsed="1"/>
     <w:lsdException w:name="index 3" w:semiHidden="1" w:unhideWhenUsed="1"/>
@@ -952,22 +1046,22 @@
     <w:lsdException w:name="index 7" w:semiHidden="1" w:unhideWhenUsed="1"/>
     <w:lsdException w:name="index 8" w:semiHidden="1" w:unhideWhenUsed="1"/>
     <w:lsdException w:name="index 9" w:semiHidden="1" w:unhideWhenUsed="1"/>
-    <w:lsdException w:name="toc 1" w:semiHidden="1" w:uiPriority="39" w:unhideWhenUsed="1"/>
-    <w:lsdException w:name="toc 2" w:semiHidden="1" w:uiPriority="39" w:unhideWhenUsed="1"/>
-    <w:lsdException w:name="toc 3" w:semiHidden="1" w:uiPriority="39" w:unhideWhenUsed="1"/>
-    <w:lsdException w:name="toc 4" w:semiHidden="1" w:uiPriority="39" w:unhideWhenUsed="1"/>
-    <w:lsdException w:name="toc 5" w:semiHidden="1" w:uiPriority="39" w:unhideWhenUsed="1"/>
-    <w:lsdException w:name="toc 6" w:semiHidden="1" w:uiPriority="39" w:unhideWhenUsed="1"/>
-    <w:lsdException w:name="toc 7" w:semiHidden="1" w:uiPriority="39" w:unhideWhenUsed="1"/>
-    <w:lsdException w:name="toc 8" w:semiHidden="1" w:uiPriority="39" w:unhideWhenUsed="1"/>
-    <w:lsdException w:name="toc 9" w:semiHidden="1" w:uiPriority="39" w:unhideWhenUsed="1"/>
+    <w:lsdException w:name="toc 1" w:uiPriority="39" w:semiHidden="1" w:unhideWhenUsed="1"/>
+    <w:lsdException w:name="toc 2" w:uiPriority="39" w:semiHidden="1" w:unhideWhenUsed="1"/>
+    <w:lsdException w:name="toc 3" w:uiPriority="39" w:semiHidden="1" w:unhideWhenUsed="1"/>
+    <w:lsdException w:name="toc 4" w:uiPriority="39" w:semiHidden="1" w:unhideWhenUsed="1"/>
+    <w:lsdException w:name="toc 5" w:uiPriority="39" w:semiHidden="1" w:unhideWhenUsed="1"/>
+    <w:lsdException w:name="toc 6" w:uiPriority="39" w:semiHidden="1" w:unhideWhenUsed="1"/>
+    <w:lsdException w:name="toc 7" w:uiPriority="39" w:semiHidden="1" w:unhideWhenUsed="1"/>
+    <w:lsdException w:name="toc 8" w:uiPriority="39" w:semiHidden="1" w:unhideWhenUsed="1"/>
+    <w:lsdException w:name="toc 9" w:uiPriority="39" w:semiHidden="1" w:unhideWhenUsed="1"/>
     <w:lsdException w:name="Normal Indent" w:semiHidden="1" w:unhideWhenUsed="1"/>
     <w:lsdException w:name="footnote text" w:semiHidden="1" w:unhideWhenUsed="1"/>
     <w:lsdException w:name="annotation text" w:semiHidden="1" w:unhideWhenUsed="1"/>
     <w:lsdException w:name="header" w:semiHidden="1" w:unhideWhenUsed="1"/>
     <w:lsdException w:name="footer" w:semiHidden="1" w:unhideWhenUsed="1"/>
     <w:lsdException w:name="index heading" w:semiHidden="1" w:unhideWhenUsed="1"/>
-    <w:lsdException w:name="caption" w:semiHidden="1" w:uiPriority="35" w:unhideWhenUsed="1" w:qFormat="1"/>
+    <w:lsdException w:name="caption" w:uiPriority="35" w:semiHidden="1" w:unhideWhenUsed="1" w:qFormat="1"/>
     <w:lsdException w:name="table of figures" w:semiHidden="1" w:unhideWhenUsed="1"/>
     <w:lsdException w:name="envelope address" w:semiHidden="1" w:unhideWhenUsed="1"/>
     <w:lsdException w:name="envelope return" w:semiHidden="1" w:unhideWhenUsed="1"/>
@@ -998,7 +1092,7 @@
     <w:lsdException w:name="Title" w:uiPriority="10" w:qFormat="1"/>
     <w:lsdException w:name="Closing" w:semiHidden="1" w:unhideWhenUsed="1"/>
     <w:lsdException w:name="Signature" w:semiHidden="1" w:unhideWhenUsed="1"/>
-    <w:lsdException w:name="Default Paragraph Font" w:semiHidden="1" w:uiPriority="1" w:unhideWhenUsed="1"/>
+    <w:lsdException w:name="Default Paragraph Font" w:uiPriority="1" w:semiHidden="1" w:unhideWhenUsed="1"/>
     <w:lsdException w:name="Body Text" w:semiHidden="1" w:unhideWhenUsed="1"/>
     <w:lsdException w:name="Body Text Indent" w:semiHidden="1" w:unhideWhenUsed="1"/>
     <w:lsdException w:name="List Continue" w:semiHidden="1" w:unhideWhenUsed="1"/>
@@ -1194,8 +1288,8 @@
     <w:lsdException w:name="Subtle Reference" w:uiPriority="31" w:qFormat="1"/>
     <w:lsdException w:name="Intense Reference" w:uiPriority="32" w:qFormat="1"/>
     <w:lsdException w:name="Book Title" w:uiPriority="33" w:qFormat="1"/>
-    <w:lsdException w:name="Bibliography" w:semiHidden="1" w:uiPriority="37" w:unhideWhenUsed="1"/>
-    <w:lsdException w:name="TOC Heading" w:semiHidden="1" w:uiPriority="39" w:unhideWhenUsed="1" w:qFormat="1"/>
+    <w:lsdException w:name="Bibliography" w:uiPriority="37" w:semiHidden="1" w:unhideWhenUsed="1"/>
+    <w:lsdException w:name="TOC Heading" w:uiPriority="39" w:semiHidden="1" w:unhideWhenUsed="1" w:qFormat="1"/>
     <w:lsdException w:name="Plain Table 1" w:uiPriority="41"/>
     <w:lsdException w:name="Plain Table 2" w:uiPriority="42"/>
     <w:lsdException w:name="Plain Table 3" w:uiPriority="43"/>
@@ -1306,17 +1400,17 @@
     <w:lsdException w:name="Unresolved Mention" w:semiHidden="1" w:unhideWhenUsed="1"/>
     <w:lsdException w:name="Smart Link" w:semiHidden="1" w:unhideWhenUsed="1"/>
   </w:latentStyles>
-  <w:style w:type="paragraph" w:default="1" w:styleId="Normal">
+  <w:style w:type="paragraph" w:styleId="Normal" w:default="1">
     <w:name w:val="Normal"/>
     <w:qFormat/>
   </w:style>
-  <w:style w:type="character" w:default="1" w:styleId="DefaultParagraphFont">
+  <w:style w:type="character" w:styleId="DefaultParagraphFont" w:default="1">
     <w:name w:val="Default Paragraph Font"/>
     <w:uiPriority w:val="1"/>
     <w:semiHidden/>
     <w:unhideWhenUsed/>
   </w:style>
-  <w:style w:type="table" w:default="1" w:styleId="TableNormal">
+  <w:style w:type="table" w:styleId="TableNormal" w:default="1">
     <w:name w:val="Normal Table"/>
     <w:uiPriority w:val="99"/>
     <w:semiHidden/>
@@ -1331,13 +1425,13 @@
       </w:tblCellMar>
     </w:tblPr>
   </w:style>
-  <w:style w:type="numbering" w:default="1" w:styleId="NoList">
+  <w:style w:type="numbering" w:styleId="NoList" w:default="1">
     <w:name w:val="No List"/>
     <w:uiPriority w:val="99"/>
     <w:semiHidden/>
     <w:unhideWhenUsed/>
   </w:style>
-  <w:style w:type="paragraph" w:customStyle="1" w:styleId="p1">
+  <w:style w:type="paragraph" w:styleId="p1" w:customStyle="1">
     <w:name w:val="p1"/>
     <w:basedOn w:val="Normal"/>
     <w:rsid w:val="00FA1CC8"/>
@@ -1348,7 +1442,7 @@
       <w:lang w:eastAsia="zh-CN"/>
     </w:rPr>
   </w:style>
-  <w:style w:type="paragraph" w:customStyle="1" w:styleId="p2">
+  <w:style w:type="paragraph" w:styleId="p2" w:customStyle="1">
     <w:name w:val="p2"/>
     <w:basedOn w:val="Normal"/>
     <w:rsid w:val="00FA1CC8"/>
@@ -1359,7 +1453,7 @@
       <w:lang w:eastAsia="zh-CN"/>
     </w:rPr>
   </w:style>
-  <w:style w:type="paragraph" w:customStyle="1" w:styleId="p3">
+  <w:style w:type="paragraph" w:styleId="p3" w:customStyle="1">
     <w:name w:val="p3"/>
     <w:basedOn w:val="Normal"/>
     <w:rsid w:val="00FA1CC8"/>
@@ -1370,52 +1464,52 @@
       <w:lang w:eastAsia="zh-CN"/>
     </w:rPr>
   </w:style>
-  <w:style w:type="character" w:customStyle="1" w:styleId="s1">
+  <w:style w:type="character" w:styleId="s1" w:customStyle="1">
     <w:name w:val="s1"/>
     <w:basedOn w:val="DefaultParagraphFont"/>
     <w:rsid w:val="00FA1CC8"/>
     <w:rPr>
-      <w:rFonts w:ascii="Helvetica" w:hAnsi="Helvetica" w:hint="default"/>
+      <w:rFonts w:hint="default" w:ascii="Helvetica" w:hAnsi="Helvetica"/>
       <w:sz w:val="29"/>
       <w:szCs w:val="29"/>
     </w:rPr>
   </w:style>
-  <w:style w:type="character" w:customStyle="1" w:styleId="s2">
+  <w:style w:type="character" w:styleId="s2" w:customStyle="1">
     <w:name w:val="s2"/>
     <w:basedOn w:val="DefaultParagraphFont"/>
     <w:rsid w:val="00FA1CC8"/>
     <w:rPr>
-      <w:rFonts w:ascii="Helvetica" w:hAnsi="Helvetica" w:hint="default"/>
+      <w:rFonts w:hint="default" w:ascii="Helvetica" w:hAnsi="Helvetica"/>
       <w:sz w:val="11"/>
       <w:szCs w:val="11"/>
     </w:rPr>
   </w:style>
-  <w:style w:type="character" w:customStyle="1" w:styleId="s3">
+  <w:style w:type="character" w:styleId="s3" w:customStyle="1">
     <w:name w:val="s3"/>
     <w:basedOn w:val="DefaultParagraphFont"/>
     <w:rsid w:val="00FA1CC8"/>
     <w:rPr>
-      <w:rFonts w:ascii="Helvetica" w:hAnsi="Helvetica" w:hint="default"/>
+      <w:rFonts w:hint="default" w:ascii="Helvetica" w:hAnsi="Helvetica"/>
       <w:sz w:val="26"/>
       <w:szCs w:val="26"/>
     </w:rPr>
   </w:style>
-  <w:style w:type="character" w:customStyle="1" w:styleId="s4">
+  <w:style w:type="character" w:styleId="s4" w:customStyle="1">
     <w:name w:val="s4"/>
     <w:basedOn w:val="DefaultParagraphFont"/>
     <w:rsid w:val="00FA1CC8"/>
     <w:rPr>
-      <w:rFonts w:ascii="Helvetica" w:hAnsi="Helvetica" w:hint="default"/>
+      <w:rFonts w:hint="default" w:ascii="Helvetica" w:hAnsi="Helvetica"/>
       <w:sz w:val="17"/>
       <w:szCs w:val="17"/>
     </w:rPr>
   </w:style>
-  <w:style w:type="character" w:customStyle="1" w:styleId="s5">
+  <w:style w:type="character" w:styleId="s5" w:customStyle="1">
     <w:name w:val="s5"/>
     <w:basedOn w:val="DefaultParagraphFont"/>
     <w:rsid w:val="00FA1CC8"/>
     <w:rPr>
-      <w:rFonts w:ascii="Helvetica" w:hAnsi="Helvetica" w:hint="default"/>
+      <w:rFonts w:hint="default" w:ascii="Helvetica" w:hAnsi="Helvetica"/>
       <w:sz w:val="34"/>
       <w:szCs w:val="34"/>
     </w:rPr>

</xml_diff>